<commit_message>
Removed repeated index calculations
</commit_message>
<xml_diff>
--- a/Documents/report.docx
+++ b/Documents/report.docx
@@ -13,6 +13,8 @@
           <w:lang w:eastAsia="en-GB"/>
         </w:rPr>
       </w:pPr>
+      <w:bookmarkStart w:id="0" w:name="_GoBack"/>
+      <w:bookmarkEnd w:id="0"/>
       <w:r>
         <w:rPr>
           <w:rFonts w:eastAsia="Times New Roman" w:cs="Times New Roman"/>
@@ -423,6 +425,15 @@
           <w:lang w:eastAsia="en-GB"/>
         </w:rPr>
       </w:pPr>
+      <w:r>
+        <w:rPr>
+          <w:rFonts w:eastAsia="Times New Roman" w:cs="Times New Roman"/>
+          <w:sz w:val="22"/>
+          <w:szCs w:val="22"/>
+          <w:lang w:eastAsia="en-GB"/>
+        </w:rPr>
+        <w:t>Without –O3 flag:</w:t>
+      </w:r>
     </w:p>
     <w:p>
       <w:pPr>
@@ -458,27 +469,7 @@
           <w:sz w:val="22"/>
           <w:szCs w:val="22"/>
         </w:rPr>
-        <w:t>[mc14641@newblue2 HPC-CW1-Lattice-</w:t>
-      </w:r>
-      <w:proofErr w:type="gramStart"/>
-      <w:r>
-        <w:rPr>
-          <w:rFonts w:ascii="Menlo" w:hAnsi="Menlo" w:cs="Menlo"/>
-          <w:color w:val="000000"/>
-          <w:sz w:val="22"/>
-          <w:szCs w:val="22"/>
-        </w:rPr>
-        <w:t>Boltzman]$</w:t>
-      </w:r>
-      <w:proofErr w:type="gramEnd"/>
-      <w:r>
-        <w:rPr>
-          <w:rFonts w:ascii="Menlo" w:hAnsi="Menlo" w:cs="Menlo"/>
-          <w:color w:val="000000"/>
-          <w:sz w:val="22"/>
-          <w:szCs w:val="22"/>
-        </w:rPr>
-        <w:t xml:space="preserve"> ./d2q9-bgk input_128x128.params obstacles_128x128.dat</w:t>
+        <w:t>Reynolds number:                3.718483826704E+01</w:t>
       </w:r>
     </w:p>
     <w:p>
@@ -515,7 +506,7 @@
           <w:sz w:val="22"/>
           <w:szCs w:val="22"/>
         </w:rPr>
-        <w:t>==done==</w:t>
+        <w:t>Elapsed time:                   493.078442 (s)</w:t>
       </w:r>
     </w:p>
     <w:p>
@@ -552,17 +543,18 @@
           <w:sz w:val="22"/>
           <w:szCs w:val="22"/>
         </w:rPr>
-        <w:t>Reynolds number:</w:t>
-      </w:r>
-      <w:r>
+        <w:t>Elapsed user CPU time:          491.907218 (s)</w:t>
+      </w:r>
+    </w:p>
+    <w:p>
+      <w:pPr>
         <w:rPr>
           <w:rFonts w:ascii="Menlo" w:hAnsi="Menlo" w:cs="Menlo"/>
           <w:color w:val="000000"/>
           <w:sz w:val="22"/>
           <w:szCs w:val="22"/>
         </w:rPr>
-        <w:tab/>
-      </w:r>
+      </w:pPr>
       <w:r>
         <w:rPr>
           <w:rFonts w:ascii="Menlo" w:hAnsi="Menlo" w:cs="Menlo"/>
@@ -570,8 +562,36 @@
           <w:sz w:val="22"/>
           <w:szCs w:val="22"/>
         </w:rPr>
-        <w:tab/>
-        <w:t>9.763598020526E+00</w:t>
+        <w:t>Elapsed system CPU time:        0.004999 (s)</w:t>
+      </w:r>
+    </w:p>
+    <w:p>
+      <w:pPr>
+        <w:rPr>
+          <w:rFonts w:ascii="Menlo" w:hAnsi="Menlo" w:cs="Menlo"/>
+          <w:color w:val="000000"/>
+          <w:sz w:val="22"/>
+          <w:szCs w:val="22"/>
+        </w:rPr>
+      </w:pPr>
+    </w:p>
+    <w:p>
+      <w:pPr>
+        <w:rPr>
+          <w:rFonts w:ascii="Menlo" w:hAnsi="Menlo" w:cs="Menlo"/>
+          <w:color w:val="000000"/>
+          <w:sz w:val="22"/>
+          <w:szCs w:val="22"/>
+        </w:rPr>
+      </w:pPr>
+      <w:r>
+        <w:rPr>
+          <w:rFonts w:ascii="Menlo" w:hAnsi="Menlo" w:cs="Menlo"/>
+          <w:color w:val="000000"/>
+          <w:sz w:val="22"/>
+          <w:szCs w:val="22"/>
+        </w:rPr>
+        <w:t>With –O3 flag</w:t>
       </w:r>
     </w:p>
     <w:p>
@@ -608,35 +628,7 @@
           <w:sz w:val="22"/>
           <w:szCs w:val="22"/>
         </w:rPr>
-        <w:t>Elapsed time:</w:t>
-      </w:r>
-      <w:r>
-        <w:rPr>
-          <w:rFonts w:ascii="Menlo" w:hAnsi="Menlo" w:cs="Menlo"/>
-          <w:color w:val="000000"/>
-          <w:sz w:val="22"/>
-          <w:szCs w:val="22"/>
-        </w:rPr>
-        <w:tab/>
-      </w:r>
-      <w:r>
-        <w:rPr>
-          <w:rFonts w:ascii="Menlo" w:hAnsi="Menlo" w:cs="Menlo"/>
-          <w:color w:val="000000"/>
-          <w:sz w:val="22"/>
-          <w:szCs w:val="22"/>
-        </w:rPr>
-        <w:tab/>
-      </w:r>
-      <w:r>
-        <w:rPr>
-          <w:rFonts w:ascii="Menlo" w:hAnsi="Menlo" w:cs="Menlo"/>
-          <w:color w:val="000000"/>
-          <w:sz w:val="22"/>
-          <w:szCs w:val="22"/>
-        </w:rPr>
-        <w:tab/>
-        <w:t>269.869321 (s)</w:t>
+        <w:t>Reynolds number:                3.718483826704E+01</w:t>
       </w:r>
     </w:p>
     <w:p>
@@ -673,17 +665,36 @@
           <w:sz w:val="22"/>
           <w:szCs w:val="22"/>
         </w:rPr>
-        <w:t>Elapsed user CPU time:</w:t>
-      </w:r>
-      <w:r>
+        <w:t>Elapsed time:                   213.117505 (s)</w:t>
+      </w:r>
+    </w:p>
+    <w:p>
+      <w:pPr>
+        <w:widowControl w:val="0"/>
+        <w:tabs>
+          <w:tab w:val="left" w:pos="560"/>
+          <w:tab w:val="left" w:pos="1120"/>
+          <w:tab w:val="left" w:pos="1680"/>
+          <w:tab w:val="left" w:pos="2240"/>
+          <w:tab w:val="left" w:pos="2800"/>
+          <w:tab w:val="left" w:pos="3360"/>
+          <w:tab w:val="left" w:pos="3920"/>
+          <w:tab w:val="left" w:pos="4480"/>
+          <w:tab w:val="left" w:pos="5040"/>
+          <w:tab w:val="left" w:pos="5600"/>
+          <w:tab w:val="left" w:pos="6160"/>
+          <w:tab w:val="left" w:pos="6720"/>
+        </w:tabs>
+        <w:autoSpaceDE w:val="0"/>
+        <w:autoSpaceDN w:val="0"/>
+        <w:adjustRightInd w:val="0"/>
         <w:rPr>
           <w:rFonts w:ascii="Menlo" w:hAnsi="Menlo" w:cs="Menlo"/>
           <w:color w:val="000000"/>
           <w:sz w:val="22"/>
           <w:szCs w:val="22"/>
         </w:rPr>
-        <w:tab/>
-      </w:r>
+      </w:pPr>
       <w:r>
         <w:rPr>
           <w:rFonts w:ascii="Menlo" w:hAnsi="Menlo" w:cs="Menlo"/>
@@ -691,28 +702,18 @@
           <w:sz w:val="22"/>
           <w:szCs w:val="22"/>
         </w:rPr>
-        <w:tab/>
-        <w:t>268.777139 (s)</w:t>
-      </w:r>
-    </w:p>
-    <w:p>
-      <w:pPr>
-        <w:rPr>
-          <w:rFonts w:eastAsia="Times New Roman" w:cs="Times New Roman"/>
-          <w:sz w:val="22"/>
-          <w:szCs w:val="22"/>
-          <w:lang w:eastAsia="en-GB"/>
-        </w:rPr>
-      </w:pPr>
-      <w:r>
+        <w:t>Elapsed user CPU time:          212.609678 (s)</w:t>
+      </w:r>
+    </w:p>
+    <w:p>
+      <w:pPr>
         <w:rPr>
           <w:rFonts w:ascii="Menlo" w:hAnsi="Menlo" w:cs="Menlo"/>
           <w:color w:val="000000"/>
           <w:sz w:val="22"/>
           <w:szCs w:val="22"/>
         </w:rPr>
-        <w:t>Elapsed system CPU time:</w:t>
-      </w:r>
+      </w:pPr>
       <w:r>
         <w:rPr>
           <w:rFonts w:ascii="Menlo" w:hAnsi="Menlo" w:cs="Menlo"/>
@@ -720,8 +721,7 @@
           <w:sz w:val="22"/>
           <w:szCs w:val="22"/>
         </w:rPr>
-        <w:tab/>
-        <w:t>0.069989 (s)</w:t>
+        <w:t>Elapsed system CPU time:        0.005999 (s)</w:t>
       </w:r>
     </w:p>
     <w:p>
@@ -902,8 +902,6 @@
         </w:rPr>
         <w:t>Vectorisation</w:t>
       </w:r>
-      <w:bookmarkStart w:id="0" w:name="_GoBack"/>
-      <w:bookmarkEnd w:id="0"/>
       <w:r>
         <w:rPr>
           <w:rFonts w:eastAsia="Times New Roman" w:cs="Times New Roman"/>
@@ -913,6 +911,885 @@
         </w:rPr>
         <w:t xml:space="preserve"> </w:t>
       </w:r>
+    </w:p>
+    <w:p>
+      <w:pPr>
+        <w:pStyle w:val="ListParagraph"/>
+        <w:numPr>
+          <w:ilvl w:val="0"/>
+          <w:numId w:val="2"/>
+        </w:numPr>
+        <w:rPr>
+          <w:rFonts w:eastAsia="Times New Roman" w:cs="Times New Roman"/>
+          <w:sz w:val="22"/>
+          <w:szCs w:val="22"/>
+          <w:lang w:eastAsia="en-GB"/>
+        </w:rPr>
+      </w:pPr>
+      <w:r>
+        <w:rPr>
+          <w:rFonts w:eastAsia="Times New Roman" w:cs="Times New Roman"/>
+          <w:sz w:val="22"/>
+          <w:szCs w:val="22"/>
+          <w:lang w:eastAsia="en-GB"/>
+        </w:rPr>
+        <w:t>Combining for loops:</w:t>
+      </w:r>
+    </w:p>
+    <w:p>
+      <w:pPr>
+        <w:pStyle w:val="ListParagraph"/>
+        <w:numPr>
+          <w:ilvl w:val="1"/>
+          <w:numId w:val="2"/>
+        </w:numPr>
+        <w:rPr>
+          <w:rFonts w:eastAsia="Times New Roman" w:cs="Times New Roman"/>
+          <w:sz w:val="22"/>
+          <w:szCs w:val="22"/>
+          <w:lang w:eastAsia="en-GB"/>
+        </w:rPr>
+      </w:pPr>
+      <w:r>
+        <w:rPr>
+          <w:rFonts w:eastAsia="Times New Roman" w:cs="Times New Roman"/>
+          <w:sz w:val="22"/>
+          <w:szCs w:val="22"/>
+          <w:lang w:eastAsia="en-GB"/>
+        </w:rPr>
+        <w:t xml:space="preserve">In </w:t>
+      </w:r>
+      <w:proofErr w:type="gramStart"/>
+      <w:r>
+        <w:rPr>
+          <w:rFonts w:eastAsia="Times New Roman" w:cs="Times New Roman"/>
+          <w:sz w:val="22"/>
+          <w:szCs w:val="22"/>
+          <w:lang w:eastAsia="en-GB"/>
+        </w:rPr>
+        <w:t>initialise(</w:t>
+      </w:r>
+      <w:proofErr w:type="gramEnd"/>
+      <w:r>
+        <w:rPr>
+          <w:rFonts w:eastAsia="Times New Roman" w:cs="Times New Roman"/>
+          <w:sz w:val="22"/>
+          <w:szCs w:val="22"/>
+          <w:lang w:eastAsia="en-GB"/>
+        </w:rPr>
+        <w:t xml:space="preserve">), there exists two sets of double for loops that iterate over the same value. </w:t>
+      </w:r>
+      <w:proofErr w:type="gramStart"/>
+      <w:r>
+        <w:rPr>
+          <w:rFonts w:eastAsia="Times New Roman" w:cs="Times New Roman"/>
+          <w:sz w:val="22"/>
+          <w:szCs w:val="22"/>
+          <w:lang w:eastAsia="en-GB"/>
+        </w:rPr>
+        <w:t>Therefore</w:t>
+      </w:r>
+      <w:proofErr w:type="gramEnd"/>
+      <w:r>
+        <w:rPr>
+          <w:rFonts w:eastAsia="Times New Roman" w:cs="Times New Roman"/>
+          <w:sz w:val="22"/>
+          <w:szCs w:val="22"/>
+          <w:lang w:eastAsia="en-GB"/>
+        </w:rPr>
+        <w:t xml:space="preserve"> combine computation in a single for loop. </w:t>
+      </w:r>
+    </w:p>
+    <w:p>
+      <w:pPr>
+        <w:rPr>
+          <w:rFonts w:eastAsia="Times New Roman" w:cs="Times New Roman"/>
+          <w:sz w:val="22"/>
+          <w:szCs w:val="22"/>
+          <w:lang w:eastAsia="en-GB"/>
+        </w:rPr>
+      </w:pPr>
+    </w:p>
+    <w:p>
+      <w:pPr>
+        <w:rPr>
+          <w:rFonts w:eastAsia="Times New Roman" w:cs="Times New Roman"/>
+          <w:sz w:val="22"/>
+          <w:szCs w:val="22"/>
+          <w:lang w:eastAsia="en-GB"/>
+        </w:rPr>
+      </w:pPr>
+    </w:p>
+    <w:p>
+      <w:pPr>
+        <w:rPr>
+          <w:rFonts w:eastAsia="Times New Roman" w:cs="Times New Roman"/>
+          <w:sz w:val="22"/>
+          <w:szCs w:val="22"/>
+          <w:lang w:eastAsia="en-GB"/>
+        </w:rPr>
+      </w:pPr>
+    </w:p>
+    <w:p>
+      <w:pPr>
+        <w:rPr>
+          <w:rFonts w:eastAsia="Times New Roman" w:cs="Times New Roman"/>
+          <w:sz w:val="22"/>
+          <w:szCs w:val="22"/>
+          <w:lang w:eastAsia="en-GB"/>
+        </w:rPr>
+      </w:pPr>
+      <w:r>
+        <w:rPr>
+          <w:rFonts w:eastAsia="Times New Roman" w:cs="Times New Roman"/>
+          <w:sz w:val="22"/>
+          <w:szCs w:val="22"/>
+          <w:lang w:eastAsia="en-GB"/>
+        </w:rPr>
+        <w:t xml:space="preserve">Code Structure: </w:t>
+      </w:r>
+    </w:p>
+    <w:p>
+      <w:pPr>
+        <w:rPr>
+          <w:rFonts w:eastAsia="Times New Roman" w:cs="Times New Roman"/>
+          <w:sz w:val="22"/>
+          <w:szCs w:val="22"/>
+          <w:lang w:eastAsia="en-GB"/>
+        </w:rPr>
+      </w:pPr>
+    </w:p>
+    <w:p>
+      <w:pPr>
+        <w:rPr>
+          <w:rFonts w:eastAsia="Times New Roman" w:cs="Times New Roman"/>
+          <w:sz w:val="22"/>
+          <w:szCs w:val="22"/>
+          <w:lang w:eastAsia="en-GB"/>
+        </w:rPr>
+      </w:pPr>
+      <w:proofErr w:type="gramStart"/>
+      <w:r>
+        <w:rPr>
+          <w:rFonts w:eastAsia="Times New Roman" w:cs="Times New Roman"/>
+          <w:sz w:val="22"/>
+          <w:szCs w:val="22"/>
+          <w:lang w:eastAsia="en-GB"/>
+        </w:rPr>
+        <w:t>Main(</w:t>
+      </w:r>
+      <w:proofErr w:type="gramEnd"/>
+      <w:r>
+        <w:rPr>
+          <w:rFonts w:eastAsia="Times New Roman" w:cs="Times New Roman"/>
+          <w:sz w:val="22"/>
+          <w:szCs w:val="22"/>
+          <w:lang w:eastAsia="en-GB"/>
+        </w:rPr>
+        <w:t>)</w:t>
+      </w:r>
+    </w:p>
+    <w:p>
+      <w:pPr>
+        <w:rPr>
+          <w:rFonts w:eastAsia="Times New Roman" w:cs="Times New Roman"/>
+          <w:sz w:val="22"/>
+          <w:szCs w:val="22"/>
+          <w:lang w:eastAsia="en-GB"/>
+        </w:rPr>
+      </w:pPr>
+      <w:r>
+        <w:rPr>
+          <w:rFonts w:eastAsia="Times New Roman" w:cs="Times New Roman"/>
+          <w:sz w:val="22"/>
+          <w:szCs w:val="22"/>
+          <w:lang w:eastAsia="en-GB"/>
+        </w:rPr>
+        <w:tab/>
+      </w:r>
+      <w:proofErr w:type="gramStart"/>
+      <w:r>
+        <w:rPr>
+          <w:rFonts w:eastAsia="Times New Roman" w:cs="Times New Roman"/>
+          <w:sz w:val="22"/>
+          <w:szCs w:val="22"/>
+          <w:lang w:eastAsia="en-GB"/>
+        </w:rPr>
+        <w:t>Initialise(</w:t>
+      </w:r>
+      <w:proofErr w:type="gramEnd"/>
+      <w:r>
+        <w:rPr>
+          <w:rFonts w:eastAsia="Times New Roman" w:cs="Times New Roman"/>
+          <w:sz w:val="22"/>
+          <w:szCs w:val="22"/>
+          <w:lang w:eastAsia="en-GB"/>
+        </w:rPr>
+        <w:t>)</w:t>
+      </w:r>
+    </w:p>
+    <w:p>
+      <w:pPr>
+        <w:pStyle w:val="ListParagraph"/>
+        <w:numPr>
+          <w:ilvl w:val="0"/>
+          <w:numId w:val="3"/>
+        </w:numPr>
+        <w:rPr>
+          <w:rFonts w:eastAsia="Times New Roman" w:cs="Times New Roman"/>
+          <w:sz w:val="22"/>
+          <w:szCs w:val="22"/>
+          <w:lang w:eastAsia="en-GB"/>
+        </w:rPr>
+      </w:pPr>
+      <w:r>
+        <w:rPr>
+          <w:rFonts w:eastAsia="Times New Roman" w:cs="Times New Roman"/>
+          <w:sz w:val="22"/>
+          <w:szCs w:val="22"/>
+          <w:lang w:eastAsia="en-GB"/>
+        </w:rPr>
+        <w:t>Get values from input files</w:t>
+      </w:r>
+    </w:p>
+    <w:p>
+      <w:pPr>
+        <w:pStyle w:val="ListParagraph"/>
+        <w:numPr>
+          <w:ilvl w:val="0"/>
+          <w:numId w:val="3"/>
+        </w:numPr>
+        <w:rPr>
+          <w:rFonts w:eastAsia="Times New Roman" w:cs="Times New Roman"/>
+          <w:sz w:val="22"/>
+          <w:szCs w:val="22"/>
+          <w:lang w:eastAsia="en-GB"/>
+        </w:rPr>
+      </w:pPr>
+      <w:r>
+        <w:rPr>
+          <w:rFonts w:eastAsia="Times New Roman" w:cs="Times New Roman"/>
+          <w:sz w:val="22"/>
+          <w:szCs w:val="22"/>
+          <w:lang w:eastAsia="en-GB"/>
+        </w:rPr>
+        <w:t>Initialise values in array</w:t>
+      </w:r>
+    </w:p>
+    <w:p>
+      <w:pPr>
+        <w:pStyle w:val="ListParagraph"/>
+        <w:numPr>
+          <w:ilvl w:val="0"/>
+          <w:numId w:val="3"/>
+        </w:numPr>
+        <w:rPr>
+          <w:rFonts w:eastAsia="Times New Roman" w:cs="Times New Roman"/>
+          <w:sz w:val="22"/>
+          <w:szCs w:val="22"/>
+          <w:lang w:eastAsia="en-GB"/>
+        </w:rPr>
+      </w:pPr>
+      <w:r>
+        <w:rPr>
+          <w:rFonts w:eastAsia="Times New Roman" w:cs="Times New Roman"/>
+          <w:sz w:val="22"/>
+          <w:szCs w:val="22"/>
+          <w:lang w:eastAsia="en-GB"/>
+        </w:rPr>
+        <w:t xml:space="preserve">For </w:t>
+      </w:r>
+      <w:proofErr w:type="spellStart"/>
+      <w:r>
+        <w:rPr>
+          <w:rFonts w:eastAsia="Times New Roman" w:cs="Times New Roman"/>
+          <w:sz w:val="22"/>
+          <w:szCs w:val="22"/>
+          <w:lang w:eastAsia="en-GB"/>
+        </w:rPr>
+        <w:t>nx</w:t>
+      </w:r>
+      <w:proofErr w:type="spellEnd"/>
+      <w:r>
+        <w:rPr>
+          <w:rFonts w:eastAsia="Times New Roman" w:cs="Times New Roman"/>
+          <w:sz w:val="22"/>
+          <w:szCs w:val="22"/>
+          <w:lang w:eastAsia="en-GB"/>
+        </w:rPr>
+        <w:t xml:space="preserve">, for </w:t>
+      </w:r>
+      <w:proofErr w:type="spellStart"/>
+      <w:r>
+        <w:rPr>
+          <w:rFonts w:eastAsia="Times New Roman" w:cs="Times New Roman"/>
+          <w:sz w:val="22"/>
+          <w:szCs w:val="22"/>
+          <w:lang w:eastAsia="en-GB"/>
+        </w:rPr>
+        <w:t>ny</w:t>
+      </w:r>
+      <w:proofErr w:type="spellEnd"/>
+    </w:p>
+    <w:p>
+      <w:pPr>
+        <w:ind w:left="720"/>
+        <w:rPr>
+          <w:rFonts w:eastAsia="Times New Roman" w:cs="Times New Roman"/>
+          <w:sz w:val="22"/>
+          <w:szCs w:val="22"/>
+          <w:lang w:eastAsia="en-GB"/>
+        </w:rPr>
+      </w:pPr>
+      <w:r>
+        <w:rPr>
+          <w:rFonts w:eastAsia="Times New Roman" w:cs="Times New Roman"/>
+          <w:sz w:val="22"/>
+          <w:szCs w:val="22"/>
+          <w:lang w:eastAsia="en-GB"/>
+        </w:rPr>
+        <w:t>For(</w:t>
+      </w:r>
+      <w:proofErr w:type="spellStart"/>
+      <w:proofErr w:type="gramStart"/>
+      <w:r>
+        <w:rPr>
+          <w:rFonts w:eastAsia="Times New Roman" w:cs="Times New Roman"/>
+          <w:sz w:val="22"/>
+          <w:szCs w:val="22"/>
+          <w:lang w:eastAsia="en-GB"/>
+        </w:rPr>
+        <w:t>params.maxIters</w:t>
+      </w:r>
+      <w:proofErr w:type="spellEnd"/>
+      <w:proofErr w:type="gramEnd"/>
+      <w:r>
+        <w:rPr>
+          <w:rFonts w:eastAsia="Times New Roman" w:cs="Times New Roman"/>
+          <w:sz w:val="22"/>
+          <w:szCs w:val="22"/>
+          <w:lang w:eastAsia="en-GB"/>
+        </w:rPr>
+        <w:t>)</w:t>
+      </w:r>
+    </w:p>
+    <w:p>
+      <w:pPr>
+        <w:ind w:left="720"/>
+        <w:rPr>
+          <w:rFonts w:eastAsia="Times New Roman" w:cs="Times New Roman"/>
+          <w:sz w:val="22"/>
+          <w:szCs w:val="22"/>
+          <w:lang w:eastAsia="en-GB"/>
+        </w:rPr>
+      </w:pPr>
+      <w:proofErr w:type="spellStart"/>
+      <w:proofErr w:type="gramStart"/>
+      <w:r>
+        <w:rPr>
+          <w:rFonts w:eastAsia="Times New Roman" w:cs="Times New Roman"/>
+          <w:sz w:val="22"/>
+          <w:szCs w:val="22"/>
+          <w:lang w:eastAsia="en-GB"/>
+        </w:rPr>
+        <w:lastRenderedPageBreak/>
+        <w:t>Timestep</w:t>
+      </w:r>
+      <w:proofErr w:type="spellEnd"/>
+      <w:r>
+        <w:rPr>
+          <w:rFonts w:eastAsia="Times New Roman" w:cs="Times New Roman"/>
+          <w:sz w:val="22"/>
+          <w:szCs w:val="22"/>
+          <w:lang w:eastAsia="en-GB"/>
+        </w:rPr>
+        <w:t>(</w:t>
+      </w:r>
+      <w:proofErr w:type="gramEnd"/>
+      <w:r>
+        <w:rPr>
+          <w:rFonts w:eastAsia="Times New Roman" w:cs="Times New Roman"/>
+          <w:sz w:val="22"/>
+          <w:szCs w:val="22"/>
+          <w:lang w:eastAsia="en-GB"/>
+        </w:rPr>
+        <w:t>)</w:t>
+      </w:r>
+    </w:p>
+    <w:p>
+      <w:pPr>
+        <w:pStyle w:val="ListParagraph"/>
+        <w:numPr>
+          <w:ilvl w:val="0"/>
+          <w:numId w:val="3"/>
+        </w:numPr>
+        <w:rPr>
+          <w:rFonts w:eastAsia="Times New Roman" w:cs="Times New Roman"/>
+          <w:sz w:val="22"/>
+          <w:szCs w:val="22"/>
+          <w:lang w:eastAsia="en-GB"/>
+        </w:rPr>
+      </w:pPr>
+      <w:proofErr w:type="spellStart"/>
+      <w:r>
+        <w:rPr>
+          <w:rFonts w:eastAsia="Times New Roman" w:cs="Times New Roman"/>
+          <w:sz w:val="22"/>
+          <w:szCs w:val="22"/>
+          <w:lang w:eastAsia="en-GB"/>
+        </w:rPr>
+        <w:t>Accelerate_</w:t>
+      </w:r>
+      <w:proofErr w:type="gramStart"/>
+      <w:r>
+        <w:rPr>
+          <w:rFonts w:eastAsia="Times New Roman" w:cs="Times New Roman"/>
+          <w:sz w:val="22"/>
+          <w:szCs w:val="22"/>
+          <w:lang w:eastAsia="en-GB"/>
+        </w:rPr>
+        <w:t>flow</w:t>
+      </w:r>
+      <w:proofErr w:type="spellEnd"/>
+      <w:r>
+        <w:rPr>
+          <w:rFonts w:eastAsia="Times New Roman" w:cs="Times New Roman"/>
+          <w:sz w:val="22"/>
+          <w:szCs w:val="22"/>
+          <w:lang w:eastAsia="en-GB"/>
+        </w:rPr>
+        <w:t>(</w:t>
+      </w:r>
+      <w:proofErr w:type="gramEnd"/>
+      <w:r>
+        <w:rPr>
+          <w:rFonts w:eastAsia="Times New Roman" w:cs="Times New Roman"/>
+          <w:sz w:val="22"/>
+          <w:szCs w:val="22"/>
+          <w:lang w:eastAsia="en-GB"/>
+        </w:rPr>
+        <w:t>)</w:t>
+      </w:r>
+    </w:p>
+    <w:p>
+      <w:pPr>
+        <w:pStyle w:val="ListParagraph"/>
+        <w:numPr>
+          <w:ilvl w:val="1"/>
+          <w:numId w:val="3"/>
+        </w:numPr>
+        <w:rPr>
+          <w:rFonts w:eastAsia="Times New Roman" w:cs="Times New Roman"/>
+          <w:sz w:val="22"/>
+          <w:szCs w:val="22"/>
+          <w:lang w:eastAsia="en-GB"/>
+        </w:rPr>
+      </w:pPr>
+      <w:r>
+        <w:rPr>
+          <w:rFonts w:eastAsia="Times New Roman" w:cs="Times New Roman"/>
+          <w:sz w:val="22"/>
+          <w:szCs w:val="22"/>
+          <w:lang w:eastAsia="en-GB"/>
+        </w:rPr>
+        <w:t xml:space="preserve">For </w:t>
+      </w:r>
+      <w:proofErr w:type="spellStart"/>
+      <w:r>
+        <w:rPr>
+          <w:rFonts w:eastAsia="Times New Roman" w:cs="Times New Roman"/>
+          <w:sz w:val="22"/>
+          <w:szCs w:val="22"/>
+          <w:lang w:eastAsia="en-GB"/>
+        </w:rPr>
+        <w:t>nx</w:t>
+      </w:r>
+      <w:proofErr w:type="spellEnd"/>
+    </w:p>
+    <w:p>
+      <w:pPr>
+        <w:pStyle w:val="ListParagraph"/>
+        <w:numPr>
+          <w:ilvl w:val="0"/>
+          <w:numId w:val="3"/>
+        </w:numPr>
+        <w:rPr>
+          <w:rFonts w:eastAsia="Times New Roman" w:cs="Times New Roman"/>
+          <w:sz w:val="22"/>
+          <w:szCs w:val="22"/>
+          <w:lang w:eastAsia="en-GB"/>
+        </w:rPr>
+      </w:pPr>
+      <w:proofErr w:type="gramStart"/>
+      <w:r>
+        <w:rPr>
+          <w:rFonts w:eastAsia="Times New Roman" w:cs="Times New Roman"/>
+          <w:sz w:val="22"/>
+          <w:szCs w:val="22"/>
+          <w:lang w:eastAsia="en-GB"/>
+        </w:rPr>
+        <w:t>Propagate(</w:t>
+      </w:r>
+      <w:proofErr w:type="gramEnd"/>
+      <w:r>
+        <w:rPr>
+          <w:rFonts w:eastAsia="Times New Roman" w:cs="Times New Roman"/>
+          <w:sz w:val="22"/>
+          <w:szCs w:val="22"/>
+          <w:lang w:eastAsia="en-GB"/>
+        </w:rPr>
+        <w:t xml:space="preserve">) </w:t>
+      </w:r>
+    </w:p>
+    <w:p>
+      <w:pPr>
+        <w:pStyle w:val="ListParagraph"/>
+        <w:numPr>
+          <w:ilvl w:val="1"/>
+          <w:numId w:val="3"/>
+        </w:numPr>
+        <w:rPr>
+          <w:rFonts w:eastAsia="Times New Roman" w:cs="Times New Roman"/>
+          <w:sz w:val="22"/>
+          <w:szCs w:val="22"/>
+          <w:lang w:eastAsia="en-GB"/>
+        </w:rPr>
+      </w:pPr>
+      <w:r>
+        <w:rPr>
+          <w:rFonts w:eastAsia="Times New Roman" w:cs="Times New Roman"/>
+          <w:sz w:val="22"/>
+          <w:szCs w:val="22"/>
+          <w:lang w:eastAsia="en-GB"/>
+        </w:rPr>
+        <w:t xml:space="preserve">For </w:t>
+      </w:r>
+      <w:proofErr w:type="spellStart"/>
+      <w:r>
+        <w:rPr>
+          <w:rFonts w:eastAsia="Times New Roman" w:cs="Times New Roman"/>
+          <w:sz w:val="22"/>
+          <w:szCs w:val="22"/>
+          <w:lang w:eastAsia="en-GB"/>
+        </w:rPr>
+        <w:t>ny</w:t>
+      </w:r>
+      <w:proofErr w:type="spellEnd"/>
+      <w:r>
+        <w:rPr>
+          <w:rFonts w:eastAsia="Times New Roman" w:cs="Times New Roman"/>
+          <w:sz w:val="22"/>
+          <w:szCs w:val="22"/>
+          <w:lang w:eastAsia="en-GB"/>
+        </w:rPr>
+        <w:t xml:space="preserve">, for </w:t>
+      </w:r>
+      <w:proofErr w:type="spellStart"/>
+      <w:r>
+        <w:rPr>
+          <w:rFonts w:eastAsia="Times New Roman" w:cs="Times New Roman"/>
+          <w:sz w:val="22"/>
+          <w:szCs w:val="22"/>
+          <w:lang w:eastAsia="en-GB"/>
+        </w:rPr>
+        <w:t>nx</w:t>
+      </w:r>
+      <w:proofErr w:type="spellEnd"/>
+    </w:p>
+    <w:p>
+      <w:pPr>
+        <w:pStyle w:val="ListParagraph"/>
+        <w:numPr>
+          <w:ilvl w:val="0"/>
+          <w:numId w:val="3"/>
+        </w:numPr>
+        <w:rPr>
+          <w:rFonts w:eastAsia="Times New Roman" w:cs="Times New Roman"/>
+          <w:sz w:val="22"/>
+          <w:szCs w:val="22"/>
+          <w:lang w:eastAsia="en-GB"/>
+        </w:rPr>
+      </w:pPr>
+      <w:proofErr w:type="gramStart"/>
+      <w:r>
+        <w:rPr>
+          <w:rFonts w:eastAsia="Times New Roman" w:cs="Times New Roman"/>
+          <w:sz w:val="22"/>
+          <w:szCs w:val="22"/>
+          <w:lang w:eastAsia="en-GB"/>
+        </w:rPr>
+        <w:t>Rebound(</w:t>
+      </w:r>
+      <w:proofErr w:type="gramEnd"/>
+      <w:r>
+        <w:rPr>
+          <w:rFonts w:eastAsia="Times New Roman" w:cs="Times New Roman"/>
+          <w:sz w:val="22"/>
+          <w:szCs w:val="22"/>
+          <w:lang w:eastAsia="en-GB"/>
+        </w:rPr>
+        <w:t>)</w:t>
+      </w:r>
+      <w:r>
+        <w:rPr>
+          <w:rFonts w:eastAsia="Times New Roman" w:cs="Times New Roman"/>
+          <w:sz w:val="22"/>
+          <w:szCs w:val="22"/>
+          <w:lang w:eastAsia="en-GB"/>
+        </w:rPr>
+        <w:t xml:space="preserve"> </w:t>
+      </w:r>
+    </w:p>
+    <w:p>
+      <w:pPr>
+        <w:pStyle w:val="ListParagraph"/>
+        <w:numPr>
+          <w:ilvl w:val="1"/>
+          <w:numId w:val="3"/>
+        </w:numPr>
+        <w:rPr>
+          <w:rFonts w:eastAsia="Times New Roman" w:cs="Times New Roman"/>
+          <w:sz w:val="22"/>
+          <w:szCs w:val="22"/>
+          <w:lang w:eastAsia="en-GB"/>
+        </w:rPr>
+      </w:pPr>
+      <w:r>
+        <w:rPr>
+          <w:rFonts w:eastAsia="Times New Roman" w:cs="Times New Roman"/>
+          <w:sz w:val="22"/>
+          <w:szCs w:val="22"/>
+          <w:lang w:eastAsia="en-GB"/>
+        </w:rPr>
+        <w:t xml:space="preserve">For </w:t>
+      </w:r>
+      <w:proofErr w:type="spellStart"/>
+      <w:r>
+        <w:rPr>
+          <w:rFonts w:eastAsia="Times New Roman" w:cs="Times New Roman"/>
+          <w:sz w:val="22"/>
+          <w:szCs w:val="22"/>
+          <w:lang w:eastAsia="en-GB"/>
+        </w:rPr>
+        <w:t>ny</w:t>
+      </w:r>
+      <w:proofErr w:type="spellEnd"/>
+      <w:r>
+        <w:rPr>
+          <w:rFonts w:eastAsia="Times New Roman" w:cs="Times New Roman"/>
+          <w:sz w:val="22"/>
+          <w:szCs w:val="22"/>
+          <w:lang w:eastAsia="en-GB"/>
+        </w:rPr>
+        <w:t xml:space="preserve">, for </w:t>
+      </w:r>
+      <w:proofErr w:type="spellStart"/>
+      <w:r>
+        <w:rPr>
+          <w:rFonts w:eastAsia="Times New Roman" w:cs="Times New Roman"/>
+          <w:sz w:val="22"/>
+          <w:szCs w:val="22"/>
+          <w:lang w:eastAsia="en-GB"/>
+        </w:rPr>
+        <w:t>nx</w:t>
+      </w:r>
+      <w:proofErr w:type="spellEnd"/>
+    </w:p>
+    <w:p>
+      <w:pPr>
+        <w:pStyle w:val="ListParagraph"/>
+        <w:numPr>
+          <w:ilvl w:val="0"/>
+          <w:numId w:val="3"/>
+        </w:numPr>
+        <w:rPr>
+          <w:rFonts w:eastAsia="Times New Roman" w:cs="Times New Roman"/>
+          <w:sz w:val="22"/>
+          <w:szCs w:val="22"/>
+          <w:lang w:eastAsia="en-GB"/>
+        </w:rPr>
+      </w:pPr>
+      <w:proofErr w:type="gramStart"/>
+      <w:r>
+        <w:rPr>
+          <w:rFonts w:eastAsia="Times New Roman" w:cs="Times New Roman"/>
+          <w:sz w:val="22"/>
+          <w:szCs w:val="22"/>
+          <w:lang w:eastAsia="en-GB"/>
+        </w:rPr>
+        <w:t>Collision(</w:t>
+      </w:r>
+      <w:proofErr w:type="gramEnd"/>
+      <w:r>
+        <w:rPr>
+          <w:rFonts w:eastAsia="Times New Roman" w:cs="Times New Roman"/>
+          <w:sz w:val="22"/>
+          <w:szCs w:val="22"/>
+          <w:lang w:eastAsia="en-GB"/>
+        </w:rPr>
+        <w:t>)</w:t>
+      </w:r>
+    </w:p>
+    <w:p>
+      <w:pPr>
+        <w:pStyle w:val="ListParagraph"/>
+        <w:numPr>
+          <w:ilvl w:val="1"/>
+          <w:numId w:val="3"/>
+        </w:numPr>
+        <w:rPr>
+          <w:rFonts w:eastAsia="Times New Roman" w:cs="Times New Roman"/>
+          <w:sz w:val="22"/>
+          <w:szCs w:val="22"/>
+          <w:lang w:eastAsia="en-GB"/>
+        </w:rPr>
+      </w:pPr>
+      <w:r>
+        <w:rPr>
+          <w:rFonts w:eastAsia="Times New Roman" w:cs="Times New Roman"/>
+          <w:sz w:val="22"/>
+          <w:szCs w:val="22"/>
+          <w:lang w:eastAsia="en-GB"/>
+        </w:rPr>
+        <w:t xml:space="preserve">For </w:t>
+      </w:r>
+      <w:proofErr w:type="spellStart"/>
+      <w:r>
+        <w:rPr>
+          <w:rFonts w:eastAsia="Times New Roman" w:cs="Times New Roman"/>
+          <w:sz w:val="22"/>
+          <w:szCs w:val="22"/>
+          <w:lang w:eastAsia="en-GB"/>
+        </w:rPr>
+        <w:t>ny</w:t>
+      </w:r>
+      <w:proofErr w:type="spellEnd"/>
+      <w:r>
+        <w:rPr>
+          <w:rFonts w:eastAsia="Times New Roman" w:cs="Times New Roman"/>
+          <w:sz w:val="22"/>
+          <w:szCs w:val="22"/>
+          <w:lang w:eastAsia="en-GB"/>
+        </w:rPr>
+        <w:t xml:space="preserve">, for </w:t>
+      </w:r>
+      <w:proofErr w:type="spellStart"/>
+      <w:r>
+        <w:rPr>
+          <w:rFonts w:eastAsia="Times New Roman" w:cs="Times New Roman"/>
+          <w:sz w:val="22"/>
+          <w:szCs w:val="22"/>
+          <w:lang w:eastAsia="en-GB"/>
+        </w:rPr>
+        <w:t>nx</w:t>
+      </w:r>
+      <w:proofErr w:type="spellEnd"/>
+    </w:p>
+    <w:p>
+      <w:pPr>
+        <w:ind w:left="720"/>
+        <w:rPr>
+          <w:rFonts w:eastAsia="Times New Roman" w:cs="Times New Roman"/>
+          <w:sz w:val="22"/>
+          <w:szCs w:val="22"/>
+          <w:lang w:eastAsia="en-GB"/>
+        </w:rPr>
+      </w:pPr>
+      <w:proofErr w:type="spellStart"/>
+      <w:r>
+        <w:rPr>
+          <w:rFonts w:eastAsia="Times New Roman" w:cs="Times New Roman"/>
+          <w:sz w:val="22"/>
+          <w:szCs w:val="22"/>
+          <w:lang w:eastAsia="en-GB"/>
+        </w:rPr>
+        <w:t>Av_</w:t>
+      </w:r>
+      <w:proofErr w:type="gramStart"/>
+      <w:r>
+        <w:rPr>
+          <w:rFonts w:eastAsia="Times New Roman" w:cs="Times New Roman"/>
+          <w:sz w:val="22"/>
+          <w:szCs w:val="22"/>
+          <w:lang w:eastAsia="en-GB"/>
+        </w:rPr>
+        <w:t>velocity</w:t>
+      </w:r>
+      <w:proofErr w:type="spellEnd"/>
+      <w:r>
+        <w:rPr>
+          <w:rFonts w:eastAsia="Times New Roman" w:cs="Times New Roman"/>
+          <w:sz w:val="22"/>
+          <w:szCs w:val="22"/>
+          <w:lang w:eastAsia="en-GB"/>
+        </w:rPr>
+        <w:t>(</w:t>
+      </w:r>
+      <w:proofErr w:type="gramEnd"/>
+      <w:r>
+        <w:rPr>
+          <w:rFonts w:eastAsia="Times New Roman" w:cs="Times New Roman"/>
+          <w:sz w:val="22"/>
+          <w:szCs w:val="22"/>
+          <w:lang w:eastAsia="en-GB"/>
+        </w:rPr>
+        <w:t>)</w:t>
+      </w:r>
+    </w:p>
+    <w:p>
+      <w:pPr>
+        <w:pStyle w:val="ListParagraph"/>
+        <w:numPr>
+          <w:ilvl w:val="0"/>
+          <w:numId w:val="3"/>
+        </w:numPr>
+        <w:rPr>
+          <w:rFonts w:eastAsia="Times New Roman" w:cs="Times New Roman"/>
+          <w:sz w:val="22"/>
+          <w:szCs w:val="22"/>
+          <w:lang w:eastAsia="en-GB"/>
+        </w:rPr>
+      </w:pPr>
+      <w:r>
+        <w:rPr>
+          <w:rFonts w:eastAsia="Times New Roman" w:cs="Times New Roman"/>
+          <w:sz w:val="22"/>
+          <w:szCs w:val="22"/>
+          <w:lang w:eastAsia="en-GB"/>
+        </w:rPr>
+        <w:t xml:space="preserve">For </w:t>
+      </w:r>
+      <w:proofErr w:type="spellStart"/>
+      <w:r>
+        <w:rPr>
+          <w:rFonts w:eastAsia="Times New Roman" w:cs="Times New Roman"/>
+          <w:sz w:val="22"/>
+          <w:szCs w:val="22"/>
+          <w:lang w:eastAsia="en-GB"/>
+        </w:rPr>
+        <w:t>ny</w:t>
+      </w:r>
+      <w:proofErr w:type="spellEnd"/>
+      <w:r>
+        <w:rPr>
+          <w:rFonts w:eastAsia="Times New Roman" w:cs="Times New Roman"/>
+          <w:sz w:val="22"/>
+          <w:szCs w:val="22"/>
+          <w:lang w:eastAsia="en-GB"/>
+        </w:rPr>
+        <w:t xml:space="preserve">, for </w:t>
+      </w:r>
+      <w:proofErr w:type="spellStart"/>
+      <w:r>
+        <w:rPr>
+          <w:rFonts w:eastAsia="Times New Roman" w:cs="Times New Roman"/>
+          <w:sz w:val="22"/>
+          <w:szCs w:val="22"/>
+          <w:lang w:eastAsia="en-GB"/>
+        </w:rPr>
+        <w:t>nx</w:t>
+      </w:r>
+      <w:proofErr w:type="spellEnd"/>
     </w:p>
     <w:sectPr>
       <w:headerReference w:type="default" r:id="rId7"/>
@@ -979,6 +1856,118 @@
 <file path=word/numbering.xml><?xml version="1.0" encoding="utf-8"?>
 <w:numbering xmlns:wpc="http://schemas.microsoft.com/office/word/2010/wordprocessingCanvas" xmlns:mo="http://schemas.microsoft.com/office/mac/office/2008/main" xmlns:mc="http://schemas.openxmlformats.org/markup-compatibility/2006" xmlns:mv="urn:schemas-microsoft-com:mac:vml" xmlns:o="urn:schemas-microsoft-com:office:office" xmlns:r="http://schemas.openxmlformats.org/officeDocument/2006/relationships" xmlns:m="http://schemas.openxmlformats.org/officeDocument/2006/math" xmlns:v="urn:schemas-microsoft-com:vml" xmlns:wp14="http://schemas.microsoft.com/office/word/2010/wordprocessingDrawing" xmlns:wp="http://schemas.openxmlformats.org/drawingml/2006/wordprocessingDrawing" xmlns:w10="urn:schemas-microsoft-com:office:word" xmlns:w="http://schemas.openxmlformats.org/wordprocessingml/2006/main" xmlns:w14="http://schemas.microsoft.com/office/word/2010/wordml" xmlns:w15="http://schemas.microsoft.com/office/word/2012/wordml" xmlns:wpg="http://schemas.microsoft.com/office/word/2010/wordprocessingGroup" xmlns:wpi="http://schemas.microsoft.com/office/word/2010/wordprocessingInk" xmlns:wne="http://schemas.microsoft.com/office/word/2006/wordml" xmlns:wps="http://schemas.microsoft.com/office/word/2010/wordprocessingShape" mc:Ignorable="w14 w15 wp14">
   <w:abstractNum w:abstractNumId="0">
+    <w:nsid w:val="036E4044"/>
+    <w:multiLevelType w:val="hybridMultilevel"/>
+    <w:tmpl w:val="06E4DD5A"/>
+    <w:lvl w:ilvl="0" w:tplc="A19ECC9C">
+      <w:numFmt w:val="bullet"/>
+      <w:lvlText w:val="-"/>
+      <w:lvlJc w:val="left"/>
+      <w:pPr>
+        <w:ind w:left="1800" w:hanging="360"/>
+      </w:pPr>
+      <w:rPr>
+        <w:rFonts w:ascii="Calibri" w:eastAsia="Times New Roman" w:hAnsi="Calibri" w:cs="Times New Roman" w:hint="default"/>
+      </w:rPr>
+    </w:lvl>
+    <w:lvl w:ilvl="1" w:tplc="08090003">
+      <w:start w:val="1"/>
+      <w:numFmt w:val="bullet"/>
+      <w:lvlText w:val="o"/>
+      <w:lvlJc w:val="left"/>
+      <w:pPr>
+        <w:ind w:left="2520" w:hanging="360"/>
+      </w:pPr>
+      <w:rPr>
+        <w:rFonts w:ascii="Courier New" w:hAnsi="Courier New" w:cs="Courier New" w:hint="default"/>
+      </w:rPr>
+    </w:lvl>
+    <w:lvl w:ilvl="2" w:tplc="08090005" w:tentative="1">
+      <w:start w:val="1"/>
+      <w:numFmt w:val="bullet"/>
+      <w:lvlText w:val=""/>
+      <w:lvlJc w:val="left"/>
+      <w:pPr>
+        <w:ind w:left="3240" w:hanging="360"/>
+      </w:pPr>
+      <w:rPr>
+        <w:rFonts w:ascii="Wingdings" w:hAnsi="Wingdings" w:hint="default"/>
+      </w:rPr>
+    </w:lvl>
+    <w:lvl w:ilvl="3" w:tplc="08090001" w:tentative="1">
+      <w:start w:val="1"/>
+      <w:numFmt w:val="bullet"/>
+      <w:lvlText w:val=""/>
+      <w:lvlJc w:val="left"/>
+      <w:pPr>
+        <w:ind w:left="3960" w:hanging="360"/>
+      </w:pPr>
+      <w:rPr>
+        <w:rFonts w:ascii="Symbol" w:hAnsi="Symbol" w:hint="default"/>
+      </w:rPr>
+    </w:lvl>
+    <w:lvl w:ilvl="4" w:tplc="08090003" w:tentative="1">
+      <w:start w:val="1"/>
+      <w:numFmt w:val="bullet"/>
+      <w:lvlText w:val="o"/>
+      <w:lvlJc w:val="left"/>
+      <w:pPr>
+        <w:ind w:left="4680" w:hanging="360"/>
+      </w:pPr>
+      <w:rPr>
+        <w:rFonts w:ascii="Courier New" w:hAnsi="Courier New" w:cs="Courier New" w:hint="default"/>
+      </w:rPr>
+    </w:lvl>
+    <w:lvl w:ilvl="5" w:tplc="08090005" w:tentative="1">
+      <w:start w:val="1"/>
+      <w:numFmt w:val="bullet"/>
+      <w:lvlText w:val=""/>
+      <w:lvlJc w:val="left"/>
+      <w:pPr>
+        <w:ind w:left="5400" w:hanging="360"/>
+      </w:pPr>
+      <w:rPr>
+        <w:rFonts w:ascii="Wingdings" w:hAnsi="Wingdings" w:hint="default"/>
+      </w:rPr>
+    </w:lvl>
+    <w:lvl w:ilvl="6" w:tplc="08090001" w:tentative="1">
+      <w:start w:val="1"/>
+      <w:numFmt w:val="bullet"/>
+      <w:lvlText w:val=""/>
+      <w:lvlJc w:val="left"/>
+      <w:pPr>
+        <w:ind w:left="6120" w:hanging="360"/>
+      </w:pPr>
+      <w:rPr>
+        <w:rFonts w:ascii="Symbol" w:hAnsi="Symbol" w:hint="default"/>
+      </w:rPr>
+    </w:lvl>
+    <w:lvl w:ilvl="7" w:tplc="08090003" w:tentative="1">
+      <w:start w:val="1"/>
+      <w:numFmt w:val="bullet"/>
+      <w:lvlText w:val="o"/>
+      <w:lvlJc w:val="left"/>
+      <w:pPr>
+        <w:ind w:left="6840" w:hanging="360"/>
+      </w:pPr>
+      <w:rPr>
+        <w:rFonts w:ascii="Courier New" w:hAnsi="Courier New" w:cs="Courier New" w:hint="default"/>
+      </w:rPr>
+    </w:lvl>
+    <w:lvl w:ilvl="8" w:tplc="08090005" w:tentative="1">
+      <w:start w:val="1"/>
+      <w:numFmt w:val="bullet"/>
+      <w:lvlText w:val=""/>
+      <w:lvlJc w:val="left"/>
+      <w:pPr>
+        <w:ind w:left="7560" w:hanging="360"/>
+      </w:pPr>
+      <w:rPr>
+        <w:rFonts w:ascii="Wingdings" w:hAnsi="Wingdings" w:hint="default"/>
+      </w:rPr>
+    </w:lvl>
+  </w:abstractNum>
+  <w:abstractNum w:abstractNumId="1">
     <w:nsid w:val="3C555C0D"/>
     <w:multiLevelType w:val="hybridMultilevel"/>
     <w:tmpl w:val="751403A8"/>
@@ -1090,7 +2079,7 @@
       </w:rPr>
     </w:lvl>
   </w:abstractNum>
-  <w:abstractNum w:abstractNumId="1">
+  <w:abstractNum w:abstractNumId="2">
     <w:nsid w:val="786D35EB"/>
     <w:multiLevelType w:val="hybridMultilevel"/>
     <w:tmpl w:val="35B6D0DA"/>
@@ -1180,10 +2169,13 @@
     </w:lvl>
   </w:abstractNum>
   <w:num w:numId="1">
-    <w:abstractNumId w:val="0"/>
+    <w:abstractNumId w:val="1"/>
   </w:num>
   <w:num w:numId="2">
-    <w:abstractNumId w:val="1"/>
+    <w:abstractNumId w:val="2"/>
+  </w:num>
+  <w:num w:numId="3">
+    <w:abstractNumId w:val="0"/>
   </w:num>
 </w:numbering>
 </file>

</xml_diff>